<commit_message>
Product cards - Partials
</commit_message>
<xml_diff>
--- a/Shopsite-breakdown.docx
+++ b/Shopsite-breakdown.docx
@@ -63,8 +63,10 @@
         <w:rPr>
           <w:lang w:val="en-US"/>
         </w:rPr>
-        <w:t>Shop site</w:t>
-      </w:r>
+        <w:t>Collection</w:t>
+      </w:r>
+      <w:bookmarkStart w:id="0" w:name="_GoBack"/>
+      <w:bookmarkEnd w:id="0"/>
     </w:p>
     <w:p>
       <w:pPr>
@@ -782,7 +784,7 @@
         <w:rPr>
           <w:lang w:val="en-US"/>
         </w:rPr>
-        <w:t>Shop site</w:t>
+        <w:t>Collection</w:t>
       </w:r>
     </w:p>
     <w:p>
@@ -1026,8 +1028,6 @@
         </w:rPr>
         <w:t>Footer</w:t>
       </w:r>
-      <w:bookmarkStart w:id="0" w:name="_GoBack"/>
-      <w:bookmarkEnd w:id="0"/>
     </w:p>
     <w:sectPr>
       <w:pgSz w:w="11906" w:h="16838"/>

</xml_diff>